<commit_message>
Actualización del documento de arquitectura
</commit_message>
<xml_diff>
--- a/Desarrollo/SSPP/Documentos/SSPP-AS.docx
+++ b/Desarrollo/SSPP/Documentos/SSPP-AS.docx
@@ -1489,6 +1489,222 @@
         <w:rPr>
           <w:rtl w:val="0"/>
         </w:rPr>
+      </w:r>
+    </w:p>
+    <w:p>
+      <w:pPr>
+        <w:rPr>
+          <w:b w:val="1"/>
+        </w:rPr>
+      </w:pPr>
+      <w:r>
+        <w:rPr>
+          <w:rtl w:val="0"/>
+        </w:rPr>
+      </w:r>
+    </w:p>
+    <w:p>
+      <w:pPr>
+        <w:rPr>
+          <w:b w:val="1"/>
+        </w:rPr>
+      </w:pPr>
+      <w:r>
+        <w:rPr>
+          <w:rtl w:val="0"/>
+        </w:rPr>
+      </w:r>
+    </w:p>
+    <w:p>
+      <w:pPr>
+        <w:rPr>
+          <w:b w:val="1"/>
+        </w:rPr>
+      </w:pPr>
+      <w:r>
+        <w:rPr>
+          <w:rtl w:val="0"/>
+        </w:rPr>
+      </w:r>
+    </w:p>
+    <w:p>
+      <w:pPr>
+        <w:rPr>
+          <w:b w:val="1"/>
+        </w:rPr>
+      </w:pPr>
+      <w:r>
+        <w:rPr>
+          <w:rtl w:val="0"/>
+        </w:rPr>
+      </w:r>
+    </w:p>
+    <w:p>
+      <w:pPr>
+        <w:rPr>
+          <w:b w:val="1"/>
+        </w:rPr>
+      </w:pPr>
+      <w:r>
+        <w:rPr>
+          <w:rtl w:val="0"/>
+        </w:rPr>
+      </w:r>
+    </w:p>
+    <w:p>
+      <w:pPr>
+        <w:rPr>
+          <w:b w:val="1"/>
+        </w:rPr>
+      </w:pPr>
+      <w:r>
+        <w:rPr>
+          <w:rtl w:val="0"/>
+        </w:rPr>
+      </w:r>
+    </w:p>
+    <w:p>
+      <w:pPr>
+        <w:rPr>
+          <w:b w:val="1"/>
+        </w:rPr>
+      </w:pPr>
+      <w:r>
+        <w:rPr>
+          <w:b w:val="1"/>
+          <w:rtl w:val="0"/>
+        </w:rPr>
+        <w:t xml:space="preserve">Introducción:</w:t>
+      </w:r>
+    </w:p>
+    <w:p>
+      <w:pPr>
+        <w:rPr>
+          <w:b w:val="1"/>
+        </w:rPr>
+      </w:pPr>
+      <w:r>
+        <w:rPr>
+          <w:rtl w:val="0"/>
+        </w:rPr>
+      </w:r>
+    </w:p>
+    <w:p>
+      <w:pPr>
+        <w:rPr>
+          <w:b w:val="1"/>
+        </w:rPr>
+      </w:pPr>
+      <w:r>
+        <w:rPr>
+          <w:b w:val="1"/>
+          <w:rtl w:val="0"/>
+        </w:rPr>
+        <w:t xml:space="preserve">Propósito </w:t>
+      </w:r>
+    </w:p>
+    <w:p>
+      <w:pPr>
+        <w:rPr>
+          <w:b w:val="1"/>
+        </w:rPr>
+      </w:pPr>
+      <w:r>
+        <w:rPr>
+          <w:rtl w:val="0"/>
+        </w:rPr>
+      </w:r>
+    </w:p>
+    <w:p>
+      <w:pPr>
+        <w:rPr>
+          <w:b w:val="1"/>
+        </w:rPr>
+      </w:pPr>
+      <w:r>
+        <w:rPr>
+          <w:b w:val="1"/>
+          <w:rtl w:val="0"/>
+        </w:rPr>
+        <w:t xml:space="preserve">Requerimientos funcionales</w:t>
+      </w:r>
+    </w:p>
+    <w:p>
+      <w:pPr>
+        <w:rPr>
+          <w:b w:val="1"/>
+        </w:rPr>
+      </w:pPr>
+      <w:r>
+        <w:rPr>
+          <w:rtl w:val="0"/>
+        </w:rPr>
+      </w:r>
+    </w:p>
+    <w:p>
+      <w:pPr>
+        <w:rPr>
+          <w:b w:val="1"/>
+        </w:rPr>
+      </w:pPr>
+      <w:r>
+        <w:rPr>
+          <w:b w:val="1"/>
+          <w:rtl w:val="0"/>
+        </w:rPr>
+        <w:t xml:space="preserve">Modelo de análisi </w:t>
+      </w:r>
+    </w:p>
+    <w:p>
+      <w:pPr>
+        <w:rPr>
+          <w:b w:val="1"/>
+        </w:rPr>
+      </w:pPr>
+      <w:r>
+        <w:rPr>
+          <w:rtl w:val="0"/>
+        </w:rPr>
+      </w:r>
+    </w:p>
+    <w:p>
+      <w:pPr>
+        <w:rPr>
+          <w:b w:val="1"/>
+        </w:rPr>
+      </w:pPr>
+      <w:r>
+        <w:rPr>
+          <w:b w:val="1"/>
+          <w:rtl w:val="0"/>
+        </w:rPr>
+        <w:t xml:space="preserve">Vista lógica</w:t>
+      </w:r>
+    </w:p>
+    <w:p>
+      <w:pPr>
+        <w:rPr>
+          <w:b w:val="1"/>
+        </w:rPr>
+      </w:pPr>
+      <w:r>
+        <w:rPr>
+          <w:rtl w:val="0"/>
+        </w:rPr>
+      </w:r>
+    </w:p>
+    <w:p>
+      <w:pPr>
+        <w:rPr>
+          <w:b w:val="1"/>
+        </w:rPr>
+      </w:pPr>
+      <w:r>
+        <w:rPr>
+          <w:b w:val="1"/>
+          <w:rtl w:val="0"/>
+        </w:rPr>
+        <w:t xml:space="preserve">Calidad</w:t>
       </w:r>
     </w:p>
     <w:p>

</xml_diff>

<commit_message>
Actualización del diagrama de flujo SSPP-AS
</commit_message>
<xml_diff>
--- a/Desarrollo/SSPP/Documentos/SSPP-AS.docx
+++ b/Desarrollo/SSPP/Documentos/SSPP-AS.docx
@@ -502,15 +502,15 @@
         <w:gridCol w:w="585"/>
         <w:gridCol w:w="1155"/>
         <w:gridCol w:w="840"/>
-        <w:gridCol w:w="2970"/>
-        <w:gridCol w:w="3030"/>
+        <w:gridCol w:w="2962.5"/>
+        <w:gridCol w:w="3037.5"/>
         <w:tblGridChange w:id="0">
           <w:tblGrid>
             <w:gridCol w:w="585"/>
             <w:gridCol w:w="1155"/>
             <w:gridCol w:w="840"/>
-            <w:gridCol w:w="2970"/>
-            <w:gridCol w:w="3030"/>
+            <w:gridCol w:w="2962.5"/>
+            <w:gridCol w:w="3037.5"/>
           </w:tblGrid>
         </w:tblGridChange>
       </w:tblGrid>
@@ -1350,6 +1350,203 @@
           </w:p>
         </w:tc>
       </w:tr>
+      <w:tr>
+        <w:trPr>
+          <w:cantSplit w:val="0"/>
+          <w:trHeight w:val="618.9550781249999" w:hRule="atLeast"/>
+          <w:tblHeader w:val="0"/>
+        </w:trPr>
+        <w:tc>
+          <w:tcPr>
+            <w:tcBorders>
+              <w:top w:color="000000" w:space="0" w:sz="0" w:val="nil"/>
+              <w:left w:color="000000" w:space="0" w:sz="8" w:val="single"/>
+              <w:bottom w:color="000000" w:space="0" w:sz="8" w:val="single"/>
+              <w:right w:color="000000" w:space="0" w:sz="8" w:val="single"/>
+            </w:tcBorders>
+            <w:shd w:fill="auto" w:val="clear"/>
+            <w:tcMar>
+              <w:top w:w="100.0" w:type="dxa"/>
+              <w:left w:w="100.0" w:type="dxa"/>
+              <w:bottom w:w="100.0" w:type="dxa"/>
+              <w:right w:w="100.0" w:type="dxa"/>
+            </w:tcMar>
+            <w:vAlign w:val="top"/>
+          </w:tcPr>
+          <w:p>
+            <w:pPr>
+              <w:rPr>
+                <w:b w:val="1"/>
+                <w:sz w:val="20"/>
+                <w:szCs w:val="20"/>
+              </w:rPr>
+            </w:pPr>
+            <w:bookmarkStart w:colFirst="0" w:colLast="0" w:name="_30j0zll" w:id="0"/>
+            <w:bookmarkEnd w:id="0"/>
+            <w:r>
+              <w:rPr>
+                <w:b w:val="1"/>
+                <w:sz w:val="20"/>
+                <w:szCs w:val="20"/>
+                <w:rtl w:val="0"/>
+              </w:rPr>
+              <w:t xml:space="preserve">4</w:t>
+            </w:r>
+          </w:p>
+        </w:tc>
+        <w:tc>
+          <w:tcPr>
+            <w:tcBorders>
+              <w:top w:color="000000" w:space="0" w:sz="0" w:val="nil"/>
+              <w:left w:color="000000" w:space="0" w:sz="0" w:val="nil"/>
+              <w:bottom w:color="000000" w:space="0" w:sz="8" w:val="single"/>
+              <w:right w:color="000000" w:space="0" w:sz="8" w:val="single"/>
+            </w:tcBorders>
+            <w:shd w:fill="auto" w:val="clear"/>
+            <w:tcMar>
+              <w:top w:w="100.0" w:type="dxa"/>
+              <w:left w:w="100.0" w:type="dxa"/>
+              <w:bottom w:w="100.0" w:type="dxa"/>
+              <w:right w:w="100.0" w:type="dxa"/>
+            </w:tcMar>
+            <w:vAlign w:val="top"/>
+          </w:tcPr>
+          <w:p>
+            <w:pPr>
+              <w:rPr>
+                <w:b w:val="1"/>
+                <w:sz w:val="20"/>
+                <w:szCs w:val="20"/>
+              </w:rPr>
+            </w:pPr>
+            <w:bookmarkStart w:colFirst="0" w:colLast="0" w:name="_30j0zll" w:id="0"/>
+            <w:bookmarkEnd w:id="0"/>
+            <w:r>
+              <w:rPr>
+                <w:b w:val="1"/>
+                <w:sz w:val="20"/>
+                <w:szCs w:val="20"/>
+                <w:rtl w:val="0"/>
+              </w:rPr>
+              <w:t xml:space="preserve">18/6/2023</w:t>
+            </w:r>
+          </w:p>
+        </w:tc>
+        <w:tc>
+          <w:tcPr>
+            <w:tcBorders>
+              <w:top w:color="000000" w:space="0" w:sz="0" w:val="nil"/>
+              <w:left w:color="000000" w:space="0" w:sz="0" w:val="nil"/>
+              <w:bottom w:color="000000" w:space="0" w:sz="8" w:val="single"/>
+              <w:right w:color="000000" w:space="0" w:sz="8" w:val="single"/>
+            </w:tcBorders>
+            <w:shd w:fill="auto" w:val="clear"/>
+            <w:tcMar>
+              <w:top w:w="100.0" w:type="dxa"/>
+              <w:left w:w="100.0" w:type="dxa"/>
+              <w:bottom w:w="100.0" w:type="dxa"/>
+              <w:right w:w="100.0" w:type="dxa"/>
+            </w:tcMar>
+            <w:vAlign w:val="top"/>
+          </w:tcPr>
+          <w:p>
+            <w:pPr>
+              <w:rPr>
+                <w:b w:val="1"/>
+                <w:sz w:val="20"/>
+                <w:szCs w:val="20"/>
+              </w:rPr>
+            </w:pPr>
+            <w:bookmarkStart w:colFirst="0" w:colLast="0" w:name="_30j0zll" w:id="0"/>
+            <w:bookmarkEnd w:id="0"/>
+            <w:r>
+              <w:rPr>
+                <w:b w:val="1"/>
+                <w:sz w:val="20"/>
+                <w:szCs w:val="20"/>
+                <w:rtl w:val="0"/>
+              </w:rPr>
+              <w:t xml:space="preserve">2.2</w:t>
+            </w:r>
+          </w:p>
+        </w:tc>
+        <w:tc>
+          <w:tcPr>
+            <w:tcBorders>
+              <w:top w:color="000000" w:space="0" w:sz="0" w:val="nil"/>
+              <w:left w:color="000000" w:space="0" w:sz="0" w:val="nil"/>
+              <w:bottom w:color="000000" w:space="0" w:sz="8" w:val="single"/>
+              <w:right w:color="000000" w:space="0" w:sz="8" w:val="single"/>
+            </w:tcBorders>
+            <w:shd w:fill="auto" w:val="clear"/>
+            <w:tcMar>
+              <w:top w:w="100.0" w:type="dxa"/>
+              <w:left w:w="100.0" w:type="dxa"/>
+              <w:bottom w:w="100.0" w:type="dxa"/>
+              <w:right w:w="100.0" w:type="dxa"/>
+            </w:tcMar>
+            <w:vAlign w:val="top"/>
+          </w:tcPr>
+          <w:p>
+            <w:pPr>
+              <w:rPr>
+                <w:b w:val="1"/>
+                <w:sz w:val="18"/>
+                <w:szCs w:val="18"/>
+              </w:rPr>
+            </w:pPr>
+            <w:bookmarkStart w:colFirst="0" w:colLast="0" w:name="_30j0zll" w:id="0"/>
+            <w:bookmarkEnd w:id="0"/>
+            <w:r>
+              <w:rPr>
+                <w:b w:val="1"/>
+                <w:sz w:val="18"/>
+                <w:szCs w:val="18"/>
+                <w:rtl w:val="0"/>
+              </w:rPr>
+              <w:t xml:space="preserve">Ajustes al diagrama de flujo</w:t>
+            </w:r>
+          </w:p>
+        </w:tc>
+        <w:tc>
+          <w:tcPr>
+            <w:tcBorders>
+              <w:top w:color="000000" w:space="0" w:sz="0" w:val="nil"/>
+              <w:left w:color="000000" w:space="0" w:sz="0" w:val="nil"/>
+              <w:bottom w:color="000000" w:space="0" w:sz="8" w:val="single"/>
+              <w:right w:color="000000" w:space="0" w:sz="8" w:val="single"/>
+            </w:tcBorders>
+            <w:shd w:fill="auto" w:val="clear"/>
+            <w:tcMar>
+              <w:top w:w="100.0" w:type="dxa"/>
+              <w:left w:w="100.0" w:type="dxa"/>
+              <w:bottom w:w="100.0" w:type="dxa"/>
+              <w:right w:w="100.0" w:type="dxa"/>
+            </w:tcMar>
+            <w:vAlign w:val="top"/>
+          </w:tcPr>
+          <w:p>
+            <w:pPr>
+              <w:rPr>
+                <w:b w:val="1"/>
+                <w:sz w:val="20"/>
+                <w:szCs w:val="20"/>
+              </w:rPr>
+            </w:pPr>
+            <w:bookmarkStart w:colFirst="0" w:colLast="0" w:name="_30j0zll" w:id="0"/>
+            <w:bookmarkEnd w:id="0"/>
+            <w:r>
+              <w:rPr>
+                <w:b w:val="1"/>
+                <w:sz w:val="20"/>
+                <w:szCs w:val="20"/>
+                <w:rtl w:val="0"/>
+              </w:rPr>
+              <w:t xml:space="preserve">Anthony Alonso Bedia Gonzales y Maycol Augusto Cruz Bravo</w:t>
+            </w:r>
+          </w:p>
+        </w:tc>
+      </w:tr>
     </w:tbl>
     <w:p>
       <w:pPr>
@@ -1571,140 +1768,8 @@
       </w:pPr>
       <w:r>
         <w:rPr>
-          <w:b w:val="1"/>
-          <w:rtl w:val="0"/>
-        </w:rPr>
-        <w:t xml:space="preserve">Introducción:</w:t>
-      </w:r>
-    </w:p>
-    <w:p>
-      <w:pPr>
-        <w:rPr>
-          <w:b w:val="1"/>
-        </w:rPr>
-      </w:pPr>
-      <w:r>
-        <w:rPr>
-          <w:rtl w:val="0"/>
-        </w:rPr>
-      </w:r>
-    </w:p>
-    <w:p>
-      <w:pPr>
-        <w:rPr>
-          <w:b w:val="1"/>
-        </w:rPr>
-      </w:pPr>
-      <w:r>
-        <w:rPr>
-          <w:b w:val="1"/>
-          <w:rtl w:val="0"/>
-        </w:rPr>
-        <w:t xml:space="preserve">Propósito </w:t>
-      </w:r>
-    </w:p>
-    <w:p>
-      <w:pPr>
-        <w:rPr>
-          <w:b w:val="1"/>
-        </w:rPr>
-      </w:pPr>
-      <w:r>
-        <w:rPr>
-          <w:rtl w:val="0"/>
-        </w:rPr>
-      </w:r>
-    </w:p>
-    <w:p>
-      <w:pPr>
-        <w:rPr>
-          <w:b w:val="1"/>
-        </w:rPr>
-      </w:pPr>
-      <w:r>
-        <w:rPr>
-          <w:b w:val="1"/>
-          <w:rtl w:val="0"/>
-        </w:rPr>
-        <w:t xml:space="preserve">Requerimientos funcionales</w:t>
-      </w:r>
-    </w:p>
-    <w:p>
-      <w:pPr>
-        <w:rPr>
-          <w:b w:val="1"/>
-        </w:rPr>
-      </w:pPr>
-      <w:r>
-        <w:rPr>
-          <w:rtl w:val="0"/>
-        </w:rPr>
-      </w:r>
-    </w:p>
-    <w:p>
-      <w:pPr>
-        <w:rPr>
-          <w:b w:val="1"/>
-        </w:rPr>
-      </w:pPr>
-      <w:r>
-        <w:rPr>
-          <w:b w:val="1"/>
-          <w:rtl w:val="0"/>
-        </w:rPr>
-        <w:t xml:space="preserve">Modelo de análisi </w:t>
-      </w:r>
-    </w:p>
-    <w:p>
-      <w:pPr>
-        <w:rPr>
-          <w:b w:val="1"/>
-        </w:rPr>
-      </w:pPr>
-      <w:r>
-        <w:rPr>
-          <w:rtl w:val="0"/>
-        </w:rPr>
-      </w:r>
-    </w:p>
-    <w:p>
-      <w:pPr>
-        <w:rPr>
-          <w:b w:val="1"/>
-        </w:rPr>
-      </w:pPr>
-      <w:r>
-        <w:rPr>
-          <w:b w:val="1"/>
-          <w:rtl w:val="0"/>
-        </w:rPr>
-        <w:t xml:space="preserve">Vista lógica</w:t>
-      </w:r>
-    </w:p>
-    <w:p>
-      <w:pPr>
-        <w:rPr>
-          <w:b w:val="1"/>
-        </w:rPr>
-      </w:pPr>
-      <w:r>
-        <w:rPr>
-          <w:rtl w:val="0"/>
-        </w:rPr>
-      </w:r>
-    </w:p>
-    <w:p>
-      <w:pPr>
-        <w:rPr>
-          <w:b w:val="1"/>
-        </w:rPr>
-      </w:pPr>
-      <w:r>
-        <w:rPr>
-          <w:b w:val="1"/>
-          <w:rtl w:val="0"/>
-        </w:rPr>
-        <w:t xml:space="preserve">Calidad</w:t>
+          <w:rtl w:val="0"/>
+        </w:rPr>
       </w:r>
     </w:p>
     <w:p>
@@ -1728,7 +1793,7 @@
         <w:rPr/>
         <w:drawing>
           <wp:inline distB="114300" distT="114300" distL="114300" distR="114300">
-            <wp:extent cx="5686425" cy="5902696"/>
+            <wp:extent cx="5731200" cy="7340600"/>
             <wp:effectExtent b="0" l="0" r="0" t="0"/>
             <wp:docPr id="1" name="image1.png"/>
             <a:graphic>
@@ -1740,7 +1805,7 @@
                   </pic:nvPicPr>
                   <pic:blipFill>
                     <a:blip r:embed="rId6"/>
-                    <a:srcRect b="26401" l="35792" r="36544" t="19108"/>
+                    <a:srcRect b="0" l="0" r="0" t="0"/>
                     <a:stretch>
                       <a:fillRect/>
                     </a:stretch>
@@ -1748,7 +1813,7 @@
                   <pic:spPr>
                     <a:xfrm>
                       <a:off x="0" y="0"/>
-                      <a:ext cx="5686425" cy="5902696"/>
+                      <a:ext cx="5731200" cy="7340600"/>
                     </a:xfrm>
                     <a:prstGeom prst="rect"/>
                     <a:ln/>

</xml_diff>

<commit_message>
Actualización del diagrama de arquitectura
</commit_message>
<xml_diff>
--- a/Desarrollo/SSPP/Documentos/SSPP-AS.docx
+++ b/Desarrollo/SSPP/Documentos/SSPP-AS.docx
@@ -1853,11 +1853,22 @@
         <w:rPr>
           <w:rFonts w:ascii="Times New Roman" w:cs="Times New Roman" w:eastAsia="Times New Roman" w:hAnsi="Times New Roman"/>
           <w:b w:val="1"/>
+          <w:sz w:val="24"/>
+          <w:szCs w:val="24"/>
+          <w:u w:val="single"/>
+        </w:rPr>
+      </w:pPr>
+      <w:r>
+        <w:rPr>
+          <w:rFonts w:ascii="Times New Roman" w:cs="Times New Roman" w:eastAsia="Times New Roman" w:hAnsi="Times New Roman"/>
+          <w:b w:val="1"/>
           <w:sz w:val="26"/>
           <w:szCs w:val="26"/>
           <w:u w:val="single"/>
-        </w:rPr>
-      </w:pPr>
+          <w:rtl w:val="0"/>
+        </w:rPr>
+        <w:t xml:space="preserve">Explicación</w:t>
+      </w:r>
       <w:r>
         <w:rPr>
           <w:rtl w:val="0"/>
@@ -1867,69 +1878,305 @@
     <w:p>
       <w:pPr>
         <w:spacing w:line="480" w:lineRule="auto"/>
+        <w:rPr>
+          <w:rFonts w:ascii="Times New Roman" w:cs="Times New Roman" w:eastAsia="Times New Roman" w:hAnsi="Times New Roman"/>
+          <w:sz w:val="24"/>
+          <w:szCs w:val="24"/>
+        </w:rPr>
+      </w:pPr>
+      <w:r>
+        <w:rPr>
+          <w:rtl w:val="0"/>
+        </w:rPr>
+      </w:r>
+    </w:p>
+    <w:p>
+      <w:pPr>
+        <w:spacing w:line="480" w:lineRule="auto"/>
+        <w:rPr>
+          <w:rFonts w:ascii="Times New Roman" w:cs="Times New Roman" w:eastAsia="Times New Roman" w:hAnsi="Times New Roman"/>
+          <w:b w:val="1"/>
+          <w:sz w:val="24"/>
+          <w:szCs w:val="24"/>
+        </w:rPr>
+      </w:pPr>
+      <w:r>
         <w:rPr>
           <w:rFonts w:ascii="Times New Roman" w:cs="Times New Roman" w:eastAsia="Times New Roman" w:hAnsi="Times New Roman"/>
           <w:b w:val="1"/>
           <w:sz w:val="26"/>
           <w:szCs w:val="26"/>
-          <w:u w:val="single"/>
-        </w:rPr>
-      </w:pPr>
-      <w:r>
-        <w:rPr>
-          <w:rtl w:val="0"/>
-        </w:rPr>
+          <w:rtl w:val="0"/>
+        </w:rPr>
+        <w:t xml:space="preserve">Base de datos</w:t>
+      </w:r>
+      <w:r>
+        <w:rPr>
+          <w:rFonts w:ascii="Times New Roman" w:cs="Times New Roman" w:eastAsia="Times New Roman" w:hAnsi="Times New Roman"/>
+          <w:b w:val="1"/>
+          <w:sz w:val="24"/>
+          <w:szCs w:val="24"/>
+          <w:rtl w:val="0"/>
+        </w:rPr>
+        <w:t xml:space="preserve">:</w:t>
       </w:r>
     </w:p>
     <w:p>
       <w:pPr>
         <w:spacing w:line="480" w:lineRule="auto"/>
+        <w:rPr>
+          <w:rFonts w:ascii="Times New Roman" w:cs="Times New Roman" w:eastAsia="Times New Roman" w:hAnsi="Times New Roman"/>
+          <w:sz w:val="24"/>
+          <w:szCs w:val="24"/>
+        </w:rPr>
+      </w:pPr>
+      <w:r>
+        <w:rPr>
+          <w:rFonts w:ascii="Times New Roman" w:cs="Times New Roman" w:eastAsia="Times New Roman" w:hAnsi="Times New Roman"/>
+          <w:sz w:val="24"/>
+          <w:szCs w:val="24"/>
+          <w:rtl w:val="0"/>
+        </w:rPr>
+        <w:t xml:space="preserve">La base de datos es el intermediario que permite validar datos de ingreso, actualizar el perfil de los presos y sobreescribir ficheros con datos adicionales.</w:t>
+      </w:r>
+    </w:p>
+    <w:p>
+      <w:pPr>
+        <w:spacing w:line="480" w:lineRule="auto"/>
+        <w:rPr>
+          <w:rFonts w:ascii="Times New Roman" w:cs="Times New Roman" w:eastAsia="Times New Roman" w:hAnsi="Times New Roman"/>
+          <w:sz w:val="24"/>
+          <w:szCs w:val="24"/>
+        </w:rPr>
+      </w:pPr>
+      <w:r>
+        <w:rPr>
+          <w:rtl w:val="0"/>
+        </w:rPr>
+      </w:r>
+    </w:p>
+    <w:p>
+      <w:pPr>
+        <w:spacing w:line="480" w:lineRule="auto"/>
+        <w:rPr>
+          <w:rFonts w:ascii="Times New Roman" w:cs="Times New Roman" w:eastAsia="Times New Roman" w:hAnsi="Times New Roman"/>
+          <w:b w:val="1"/>
+          <w:sz w:val="24"/>
+          <w:szCs w:val="24"/>
+        </w:rPr>
+      </w:pPr>
+      <w:r>
         <w:rPr>
           <w:rFonts w:ascii="Times New Roman" w:cs="Times New Roman" w:eastAsia="Times New Roman" w:hAnsi="Times New Roman"/>
           <w:b w:val="1"/>
           <w:sz w:val="26"/>
           <w:szCs w:val="26"/>
-          <w:u w:val="single"/>
-        </w:rPr>
-      </w:pPr>
-      <w:r>
-        <w:rPr>
-          <w:rtl w:val="0"/>
-        </w:rPr>
+          <w:rtl w:val="0"/>
+        </w:rPr>
+        <w:t xml:space="preserve">Usuario - estado</w:t>
+      </w:r>
+      <w:r>
+        <w:rPr>
+          <w:rFonts w:ascii="Times New Roman" w:cs="Times New Roman" w:eastAsia="Times New Roman" w:hAnsi="Times New Roman"/>
+          <w:b w:val="1"/>
+          <w:sz w:val="24"/>
+          <w:szCs w:val="24"/>
+          <w:rtl w:val="0"/>
+        </w:rPr>
+        <w:t xml:space="preserve">:</w:t>
       </w:r>
     </w:p>
     <w:p>
       <w:pPr>
         <w:spacing w:line="480" w:lineRule="auto"/>
+        <w:rPr>
+          <w:rFonts w:ascii="Times New Roman" w:cs="Times New Roman" w:eastAsia="Times New Roman" w:hAnsi="Times New Roman"/>
+          <w:sz w:val="24"/>
+          <w:szCs w:val="24"/>
+        </w:rPr>
+      </w:pPr>
+      <w:r>
+        <w:rPr>
+          <w:rFonts w:ascii="Times New Roman" w:cs="Times New Roman" w:eastAsia="Times New Roman" w:hAnsi="Times New Roman"/>
+          <w:sz w:val="24"/>
+          <w:szCs w:val="24"/>
+          <w:rtl w:val="0"/>
+        </w:rPr>
+        <w:t xml:space="preserve">El usuario-estado puede registrar a los presos de nuevo ingreso, visualizar datos de los actuales y modificar datos como la inscripción de talleres. Adicionalmente puede crear un perfil psicológico, previa evaluación del área correspondiente.</w:t>
+      </w:r>
+    </w:p>
+    <w:p>
+      <w:pPr>
+        <w:spacing w:line="480" w:lineRule="auto"/>
+        <w:rPr>
+          <w:rFonts w:ascii="Times New Roman" w:cs="Times New Roman" w:eastAsia="Times New Roman" w:hAnsi="Times New Roman"/>
+          <w:sz w:val="24"/>
+          <w:szCs w:val="24"/>
+        </w:rPr>
+      </w:pPr>
+      <w:r>
+        <w:rPr>
+          <w:rtl w:val="0"/>
+        </w:rPr>
+      </w:r>
+    </w:p>
+    <w:p>
+      <w:pPr>
+        <w:spacing w:line="480" w:lineRule="auto"/>
+        <w:rPr>
+          <w:rFonts w:ascii="Times New Roman" w:cs="Times New Roman" w:eastAsia="Times New Roman" w:hAnsi="Times New Roman"/>
+          <w:b w:val="1"/>
+          <w:sz w:val="24"/>
+          <w:szCs w:val="24"/>
+        </w:rPr>
+      </w:pPr>
+      <w:r>
         <w:rPr>
           <w:rFonts w:ascii="Times New Roman" w:cs="Times New Roman" w:eastAsia="Times New Roman" w:hAnsi="Times New Roman"/>
           <w:b w:val="1"/>
           <w:sz w:val="26"/>
           <w:szCs w:val="26"/>
-          <w:u w:val="single"/>
-        </w:rPr>
-      </w:pPr>
-      <w:r>
-        <w:rPr>
-          <w:rtl w:val="0"/>
-        </w:rPr>
+          <w:rtl w:val="0"/>
+        </w:rPr>
+        <w:t xml:space="preserve">Preso</w:t>
+      </w:r>
+      <w:r>
+        <w:rPr>
+          <w:rFonts w:ascii="Times New Roman" w:cs="Times New Roman" w:eastAsia="Times New Roman" w:hAnsi="Times New Roman"/>
+          <w:b w:val="1"/>
+          <w:sz w:val="24"/>
+          <w:szCs w:val="24"/>
+          <w:rtl w:val="0"/>
+        </w:rPr>
+        <w:t xml:space="preserve">:</w:t>
       </w:r>
     </w:p>
     <w:p>
       <w:pPr>
         <w:spacing w:line="480" w:lineRule="auto"/>
+        <w:rPr>
+          <w:rFonts w:ascii="Times New Roman" w:cs="Times New Roman" w:eastAsia="Times New Roman" w:hAnsi="Times New Roman"/>
+          <w:sz w:val="24"/>
+          <w:szCs w:val="24"/>
+        </w:rPr>
+      </w:pPr>
+      <w:r>
+        <w:rPr>
+          <w:rFonts w:ascii="Times New Roman" w:cs="Times New Roman" w:eastAsia="Times New Roman" w:hAnsi="Times New Roman"/>
+          <w:sz w:val="24"/>
+          <w:szCs w:val="24"/>
+          <w:rtl w:val="0"/>
+        </w:rPr>
+        <w:t xml:space="preserve">Todo preso al ingresar a una cárcel se le genera un perfil psicológico por parte del estado, donde se le registra su pena que va a cumplir por el delito cometido y la conducta que demostró durante su ingreso a la cárcel. Esta misma va ser modificada con el pasar del tiempo y el comportamiento que tenga durante su estancia allí. Además tendrá la oportunidad de leer los mensajes dejados por los usuarios empresas.</w:t>
+      </w:r>
+    </w:p>
+    <w:p>
+      <w:pPr>
+        <w:spacing w:line="480" w:lineRule="auto"/>
+        <w:rPr>
+          <w:rFonts w:ascii="Times New Roman" w:cs="Times New Roman" w:eastAsia="Times New Roman" w:hAnsi="Times New Roman"/>
+          <w:sz w:val="24"/>
+          <w:szCs w:val="24"/>
+        </w:rPr>
+      </w:pPr>
+      <w:r>
+        <w:rPr>
+          <w:rtl w:val="0"/>
+        </w:rPr>
+      </w:r>
+    </w:p>
+    <w:p>
+      <w:pPr>
+        <w:spacing w:line="480" w:lineRule="auto"/>
+        <w:rPr>
+          <w:rFonts w:ascii="Times New Roman" w:cs="Times New Roman" w:eastAsia="Times New Roman" w:hAnsi="Times New Roman"/>
+          <w:b w:val="1"/>
+          <w:sz w:val="24"/>
+          <w:szCs w:val="24"/>
+        </w:rPr>
+      </w:pPr>
+      <w:r>
         <w:rPr>
           <w:rFonts w:ascii="Times New Roman" w:cs="Times New Roman" w:eastAsia="Times New Roman" w:hAnsi="Times New Roman"/>
           <w:b w:val="1"/>
           <w:sz w:val="26"/>
           <w:szCs w:val="26"/>
+          <w:rtl w:val="0"/>
+        </w:rPr>
+        <w:t xml:space="preserve">Usuario - empresa</w:t>
+      </w:r>
+      <w:r>
+        <w:rPr>
+          <w:rFonts w:ascii="Times New Roman" w:cs="Times New Roman" w:eastAsia="Times New Roman" w:hAnsi="Times New Roman"/>
+          <w:b w:val="1"/>
+          <w:sz w:val="24"/>
+          <w:szCs w:val="24"/>
+          <w:rtl w:val="0"/>
+        </w:rPr>
+        <w:t xml:space="preserve">:</w:t>
+      </w:r>
+    </w:p>
+    <w:p>
+      <w:pPr>
+        <w:spacing w:line="480" w:lineRule="auto"/>
+        <w:rPr>
+          <w:rFonts w:ascii="Times New Roman" w:cs="Times New Roman" w:eastAsia="Times New Roman" w:hAnsi="Times New Roman"/>
+          <w:sz w:val="24"/>
+          <w:szCs w:val="24"/>
+        </w:rPr>
+      </w:pPr>
+      <w:r>
+        <w:rPr>
+          <w:rFonts w:ascii="Times New Roman" w:cs="Times New Roman" w:eastAsia="Times New Roman" w:hAnsi="Times New Roman"/>
+          <w:sz w:val="24"/>
+          <w:szCs w:val="24"/>
+          <w:rtl w:val="0"/>
+        </w:rPr>
+        <w:t xml:space="preserve">Cuando la empresa requiera un preso, lo primero que tendrá que hacer es general un reporte de ese preso en específico, donde podrá filtrar el informe mediante una selección de 4 opciones: </w:t>
+      </w:r>
+    </w:p>
+    <w:p>
+      <w:pPr>
+        <w:spacing w:line="480" w:lineRule="auto"/>
+        <w:rPr>
+          <w:rFonts w:ascii="Times New Roman" w:cs="Times New Roman" w:eastAsia="Times New Roman" w:hAnsi="Times New Roman"/>
+          <w:sz w:val="24"/>
+          <w:szCs w:val="24"/>
+        </w:rPr>
+      </w:pPr>
+      <w:r>
+        <w:rPr>
+          <w:rtl w:val="0"/>
+        </w:rPr>
+      </w:r>
+    </w:p>
+    <w:p>
+      <w:pPr>
+        <w:spacing w:line="480" w:lineRule="auto"/>
+        <w:rPr>
+          <w:rFonts w:ascii="Times New Roman" w:cs="Times New Roman" w:eastAsia="Times New Roman" w:hAnsi="Times New Roman"/>
+          <w:sz w:val="24"/>
+          <w:szCs w:val="24"/>
+        </w:rPr>
+      </w:pPr>
+      <w:r>
+        <w:rPr>
+          <w:rFonts w:ascii="Times New Roman" w:cs="Times New Roman" w:eastAsia="Times New Roman" w:hAnsi="Times New Roman"/>
+          <w:sz w:val="24"/>
+          <w:szCs w:val="24"/>
           <w:u w:val="single"/>
-        </w:rPr>
-      </w:pPr>
-      <w:r>
-        <w:rPr>
-          <w:rtl w:val="0"/>
-        </w:rPr>
+          <w:rtl w:val="0"/>
+        </w:rPr>
+        <w:t xml:space="preserve">Pena</w:t>
+      </w:r>
+      <w:r>
+        <w:rPr>
+          <w:rFonts w:ascii="Times New Roman" w:cs="Times New Roman" w:eastAsia="Times New Roman" w:hAnsi="Times New Roman"/>
+          <w:sz w:val="24"/>
+          <w:szCs w:val="24"/>
+          <w:rtl w:val="0"/>
+        </w:rPr>
+        <w:t xml:space="preserve">: Donde podrá ver los delitos cometidos por el preso.</w:t>
       </w:r>
     </w:p>
     <w:p>
@@ -1937,27 +2184,57 @@
         <w:spacing w:line="480" w:lineRule="auto"/>
         <w:rPr>
           <w:rFonts w:ascii="Times New Roman" w:cs="Times New Roman" w:eastAsia="Times New Roman" w:hAnsi="Times New Roman"/>
-          <w:b w:val="1"/>
+          <w:sz w:val="24"/>
+          <w:szCs w:val="24"/>
+        </w:rPr>
+      </w:pPr>
+      <w:r>
+        <w:rPr>
+          <w:rFonts w:ascii="Times New Roman" w:cs="Times New Roman" w:eastAsia="Times New Roman" w:hAnsi="Times New Roman"/>
           <w:sz w:val="24"/>
           <w:szCs w:val="24"/>
           <w:u w:val="single"/>
-        </w:rPr>
-      </w:pPr>
-      <w:r>
-        <w:rPr>
-          <w:rFonts w:ascii="Times New Roman" w:cs="Times New Roman" w:eastAsia="Times New Roman" w:hAnsi="Times New Roman"/>
-          <w:b w:val="1"/>
-          <w:sz w:val="26"/>
-          <w:szCs w:val="26"/>
+          <w:rtl w:val="0"/>
+        </w:rPr>
+        <w:t xml:space="preserve">Peligrosidad</w:t>
+      </w:r>
+      <w:r>
+        <w:rPr>
+          <w:rFonts w:ascii="Times New Roman" w:cs="Times New Roman" w:eastAsia="Times New Roman" w:hAnsi="Times New Roman"/>
+          <w:sz w:val="24"/>
+          <w:szCs w:val="24"/>
+          <w:rtl w:val="0"/>
+        </w:rPr>
+        <w:t xml:space="preserve">: Una lista donde se indica las faltas que ha cometido durante su estancia en la cárcel.</w:t>
+      </w:r>
+    </w:p>
+    <w:p>
+      <w:pPr>
+        <w:spacing w:line="480" w:lineRule="auto"/>
+        <w:rPr>
+          <w:rFonts w:ascii="Times New Roman" w:cs="Times New Roman" w:eastAsia="Times New Roman" w:hAnsi="Times New Roman"/>
+          <w:sz w:val="24"/>
+          <w:szCs w:val="24"/>
+        </w:rPr>
+      </w:pPr>
+      <w:r>
+        <w:rPr>
+          <w:rFonts w:ascii="Times New Roman" w:cs="Times New Roman" w:eastAsia="Times New Roman" w:hAnsi="Times New Roman"/>
+          <w:sz w:val="24"/>
+          <w:szCs w:val="24"/>
           <w:u w:val="single"/>
           <w:rtl w:val="0"/>
         </w:rPr>
-        <w:t xml:space="preserve">Explicación</w:t>
-      </w:r>
-      <w:r>
-        <w:rPr>
-          <w:rtl w:val="0"/>
-        </w:rPr>
+        <w:t xml:space="preserve">Salida</w:t>
+      </w:r>
+      <w:r>
+        <w:rPr>
+          <w:rFonts w:ascii="Times New Roman" w:cs="Times New Roman" w:eastAsia="Times New Roman" w:hAnsi="Times New Roman"/>
+          <w:sz w:val="24"/>
+          <w:szCs w:val="24"/>
+          <w:rtl w:val="0"/>
+        </w:rPr>
+        <w:t xml:space="preserve">: El tiempo que le queda al preso para ser liberado.</w:t>
       </w:r>
     </w:p>
     <w:p>
@@ -1971,8 +2248,22 @@
       </w:pPr>
       <w:r>
         <w:rPr>
-          <w:rtl w:val="0"/>
-        </w:rPr>
+          <w:rFonts w:ascii="Times New Roman" w:cs="Times New Roman" w:eastAsia="Times New Roman" w:hAnsi="Times New Roman"/>
+          <w:sz w:val="24"/>
+          <w:szCs w:val="24"/>
+          <w:u w:val="single"/>
+          <w:rtl w:val="0"/>
+        </w:rPr>
+        <w:t xml:space="preserve">Talleres</w:t>
+      </w:r>
+      <w:r>
+        <w:rPr>
+          <w:rFonts w:ascii="Times New Roman" w:cs="Times New Roman" w:eastAsia="Times New Roman" w:hAnsi="Times New Roman"/>
+          <w:sz w:val="24"/>
+          <w:szCs w:val="24"/>
+          <w:rtl w:val="0"/>
+        </w:rPr>
+        <w:t xml:space="preserve">:  Los presos pueden acceder a diferentes actividades para que las empresas puedan ver el potencial que tiene en cada rubro.</w:t>
       </w:r>
     </w:p>
     <w:p>
@@ -1980,30 +2271,18 @@
         <w:spacing w:line="480" w:lineRule="auto"/>
         <w:rPr>
           <w:rFonts w:ascii="Times New Roman" w:cs="Times New Roman" w:eastAsia="Times New Roman" w:hAnsi="Times New Roman"/>
-          <w:b w:val="1"/>
-          <w:sz w:val="24"/>
-          <w:szCs w:val="24"/>
-        </w:rPr>
-      </w:pPr>
-      <w:r>
-        <w:rPr>
-          <w:rFonts w:ascii="Times New Roman" w:cs="Times New Roman" w:eastAsia="Times New Roman" w:hAnsi="Times New Roman"/>
-          <w:b w:val="1"/>
-          <w:sz w:val="26"/>
-          <w:szCs w:val="26"/>
-          <w:rtl w:val="0"/>
-        </w:rPr>
-        <w:t xml:space="preserve">Base de datos</w:t>
-      </w:r>
-      <w:r>
-        <w:rPr>
-          <w:rFonts w:ascii="Times New Roman" w:cs="Times New Roman" w:eastAsia="Times New Roman" w:hAnsi="Times New Roman"/>
-          <w:b w:val="1"/>
-          <w:sz w:val="24"/>
-          <w:szCs w:val="24"/>
-          <w:rtl w:val="0"/>
-        </w:rPr>
-        <w:t xml:space="preserve">:</w:t>
+          <w:sz w:val="24"/>
+          <w:szCs w:val="24"/>
+        </w:rPr>
+      </w:pPr>
+      <w:r>
+        <w:rPr>
+          <w:rFonts w:ascii="Times New Roman" w:cs="Times New Roman" w:eastAsia="Times New Roman" w:hAnsi="Times New Roman"/>
+          <w:sz w:val="24"/>
+          <w:szCs w:val="24"/>
+          <w:rtl w:val="0"/>
+        </w:rPr>
+        <w:t xml:space="preserve"> </w:t>
       </w:r>
     </w:p>
     <w:p>
@@ -2011,28 +2290,150 @@
         <w:spacing w:line="480" w:lineRule="auto"/>
         <w:rPr>
           <w:rFonts w:ascii="Times New Roman" w:cs="Times New Roman" w:eastAsia="Times New Roman" w:hAnsi="Times New Roman"/>
-          <w:sz w:val="24"/>
-          <w:szCs w:val="24"/>
-        </w:rPr>
-      </w:pPr>
-      <w:r>
-        <w:rPr>
-          <w:rFonts w:ascii="Times New Roman" w:cs="Times New Roman" w:eastAsia="Times New Roman" w:hAnsi="Times New Roman"/>
-          <w:sz w:val="24"/>
-          <w:szCs w:val="24"/>
-          <w:rtl w:val="0"/>
-        </w:rPr>
-        <w:t xml:space="preserve">La base de datos es el intermediario que permite validar datos de ingreso, actualizar el perfil de los presos y sobreescribir ficheros con datos adicionales.</w:t>
+          <w:b w:val="1"/>
+          <w:sz w:val="24"/>
+          <w:szCs w:val="24"/>
+        </w:rPr>
+      </w:pPr>
+      <w:r>
+        <w:rPr>
+          <w:rFonts w:ascii="Times New Roman" w:cs="Times New Roman" w:eastAsia="Times New Roman" w:hAnsi="Times New Roman"/>
+          <w:b w:val="1"/>
+          <w:sz w:val="24"/>
+          <w:szCs w:val="24"/>
+          <w:rtl w:val="0"/>
+        </w:rPr>
+        <w:t xml:space="preserve">Diagramas de secuenciales</w:t>
       </w:r>
     </w:p>
     <w:p>
       <w:pPr>
         <w:spacing w:line="480" w:lineRule="auto"/>
-        <w:rPr>
-          <w:rFonts w:ascii="Times New Roman" w:cs="Times New Roman" w:eastAsia="Times New Roman" w:hAnsi="Times New Roman"/>
-          <w:sz w:val="24"/>
-          <w:szCs w:val="24"/>
-        </w:rPr>
+        <w:rPr/>
+      </w:pPr>
+      <w:r>
+        <w:rPr>
+          <w:rFonts w:ascii="Times New Roman" w:cs="Times New Roman" w:eastAsia="Times New Roman" w:hAnsi="Times New Roman"/>
+          <w:sz w:val="24"/>
+          <w:szCs w:val="24"/>
+          <w:rtl w:val="0"/>
+        </w:rPr>
+        <w:t xml:space="preserve">Diagrama secuencial 1: Usuario - Estado</w:t>
+      </w:r>
+      <w:r>
+        <w:rPr>
+          <w:rtl w:val="0"/>
+        </w:rPr>
+      </w:r>
+    </w:p>
+    <w:p>
+      <w:pPr>
+        <w:rPr/>
+      </w:pPr>
+      <w:r>
+        <w:rPr/>
+        <w:drawing>
+          <wp:inline distB="114300" distT="114300" distL="114300" distR="114300">
+            <wp:extent cx="5731200" cy="5486400"/>
+            <wp:effectExtent b="0" l="0" r="0" t="0"/>
+            <wp:docPr id="3" name="image3.png"/>
+            <a:graphic>
+              <a:graphicData uri="http://schemas.openxmlformats.org/drawingml/2006/picture">
+                <pic:pic>
+                  <pic:nvPicPr>
+                    <pic:cNvPr id="0" name="image3.png"/>
+                    <pic:cNvPicPr preferRelativeResize="0"/>
+                  </pic:nvPicPr>
+                  <pic:blipFill>
+                    <a:blip r:embed="rId7"/>
+                    <a:srcRect b="0" l="0" r="0" t="0"/>
+                    <a:stretch>
+                      <a:fillRect/>
+                    </a:stretch>
+                  </pic:blipFill>
+                  <pic:spPr>
+                    <a:xfrm>
+                      <a:off x="0" y="0"/>
+                      <a:ext cx="5731200" cy="5486400"/>
+                    </a:xfrm>
+                    <a:prstGeom prst="rect"/>
+                    <a:ln/>
+                  </pic:spPr>
+                </pic:pic>
+              </a:graphicData>
+            </a:graphic>
+          </wp:inline>
+        </w:drawing>
+      </w:r>
+      <w:r>
+        <w:rPr>
+          <w:rtl w:val="0"/>
+        </w:rPr>
+      </w:r>
+    </w:p>
+    <w:p>
+      <w:pPr>
+        <w:rPr/>
+      </w:pPr>
+      <w:r>
+        <w:rPr>
+          <w:rtl w:val="0"/>
+        </w:rPr>
+      </w:r>
+    </w:p>
+    <w:p>
+      <w:pPr>
+        <w:rPr/>
+      </w:pPr>
+      <w:r>
+        <w:rPr>
+          <w:rtl w:val="0"/>
+        </w:rPr>
+      </w:r>
+    </w:p>
+    <w:p>
+      <w:pPr>
+        <w:rPr/>
+      </w:pPr>
+      <w:r>
+        <w:rPr>
+          <w:rtl w:val="0"/>
+        </w:rPr>
+      </w:r>
+    </w:p>
+    <w:p>
+      <w:pPr>
+        <w:rPr/>
+      </w:pPr>
+      <w:r>
+        <w:rPr>
+          <w:rtl w:val="0"/>
+        </w:rPr>
+      </w:r>
+    </w:p>
+    <w:p>
+      <w:pPr>
+        <w:rPr/>
+      </w:pPr>
+      <w:r>
+        <w:rPr>
+          <w:rtl w:val="0"/>
+        </w:rPr>
+      </w:r>
+    </w:p>
+    <w:p>
+      <w:pPr>
+        <w:rPr/>
+      </w:pPr>
+      <w:r>
+        <w:rPr>
+          <w:rtl w:val="0"/>
+        </w:rPr>
+      </w:r>
+    </w:p>
+    <w:p>
+      <w:pPr>
+        <w:rPr/>
       </w:pPr>
       <w:r>
         <w:rPr>
@@ -2043,336 +2444,81 @@
     <w:p>
       <w:pPr>
         <w:spacing w:line="480" w:lineRule="auto"/>
-        <w:rPr>
-          <w:rFonts w:ascii="Times New Roman" w:cs="Times New Roman" w:eastAsia="Times New Roman" w:hAnsi="Times New Roman"/>
-          <w:b w:val="1"/>
-          <w:sz w:val="24"/>
-          <w:szCs w:val="24"/>
-        </w:rPr>
-      </w:pPr>
-      <w:r>
-        <w:rPr>
-          <w:rFonts w:ascii="Times New Roman" w:cs="Times New Roman" w:eastAsia="Times New Roman" w:hAnsi="Times New Roman"/>
-          <w:b w:val="1"/>
-          <w:sz w:val="26"/>
-          <w:szCs w:val="26"/>
-          <w:rtl w:val="0"/>
-        </w:rPr>
-        <w:t xml:space="preserve">Usuario - estado</w:t>
-      </w:r>
-      <w:r>
-        <w:rPr>
-          <w:rFonts w:ascii="Times New Roman" w:cs="Times New Roman" w:eastAsia="Times New Roman" w:hAnsi="Times New Roman"/>
-          <w:b w:val="1"/>
-          <w:sz w:val="24"/>
-          <w:szCs w:val="24"/>
-          <w:rtl w:val="0"/>
-        </w:rPr>
-        <w:t xml:space="preserve">:</w:t>
-      </w:r>
-    </w:p>
-    <w:p>
-      <w:pPr>
-        <w:spacing w:line="480" w:lineRule="auto"/>
-        <w:rPr>
-          <w:rFonts w:ascii="Times New Roman" w:cs="Times New Roman" w:eastAsia="Times New Roman" w:hAnsi="Times New Roman"/>
-          <w:sz w:val="24"/>
-          <w:szCs w:val="24"/>
-        </w:rPr>
-      </w:pPr>
-      <w:r>
-        <w:rPr>
-          <w:rFonts w:ascii="Times New Roman" w:cs="Times New Roman" w:eastAsia="Times New Roman" w:hAnsi="Times New Roman"/>
-          <w:sz w:val="24"/>
-          <w:szCs w:val="24"/>
-          <w:rtl w:val="0"/>
-        </w:rPr>
-        <w:t xml:space="preserve">El usuario-estado puede registrar a los presos de nuevo ingreso, visualizar datos de los actuales y modificar datos como la inscripción de talleres. Adicionalmente puede crear un perfil psicológico, previa evaluación del área correspondiente.</w:t>
-      </w:r>
-    </w:p>
-    <w:p>
-      <w:pPr>
-        <w:spacing w:line="480" w:lineRule="auto"/>
-        <w:rPr>
-          <w:rFonts w:ascii="Times New Roman" w:cs="Times New Roman" w:eastAsia="Times New Roman" w:hAnsi="Times New Roman"/>
-          <w:sz w:val="24"/>
-          <w:szCs w:val="24"/>
-        </w:rPr>
-      </w:pPr>
-      <w:r>
-        <w:rPr>
-          <w:rtl w:val="0"/>
-        </w:rPr>
-      </w:r>
-    </w:p>
-    <w:p>
-      <w:pPr>
-        <w:spacing w:line="480" w:lineRule="auto"/>
-        <w:rPr>
-          <w:rFonts w:ascii="Times New Roman" w:cs="Times New Roman" w:eastAsia="Times New Roman" w:hAnsi="Times New Roman"/>
-          <w:b w:val="1"/>
-          <w:sz w:val="24"/>
-          <w:szCs w:val="24"/>
-        </w:rPr>
-      </w:pPr>
-      <w:r>
-        <w:rPr>
-          <w:rFonts w:ascii="Times New Roman" w:cs="Times New Roman" w:eastAsia="Times New Roman" w:hAnsi="Times New Roman"/>
-          <w:b w:val="1"/>
-          <w:sz w:val="26"/>
-          <w:szCs w:val="26"/>
-          <w:rtl w:val="0"/>
-        </w:rPr>
-        <w:t xml:space="preserve">Preso</w:t>
-      </w:r>
-      <w:r>
-        <w:rPr>
-          <w:rFonts w:ascii="Times New Roman" w:cs="Times New Roman" w:eastAsia="Times New Roman" w:hAnsi="Times New Roman"/>
-          <w:b w:val="1"/>
-          <w:sz w:val="24"/>
-          <w:szCs w:val="24"/>
-          <w:rtl w:val="0"/>
-        </w:rPr>
-        <w:t xml:space="preserve">:</w:t>
-      </w:r>
-    </w:p>
-    <w:p>
-      <w:pPr>
-        <w:spacing w:line="480" w:lineRule="auto"/>
-        <w:rPr>
-          <w:rFonts w:ascii="Times New Roman" w:cs="Times New Roman" w:eastAsia="Times New Roman" w:hAnsi="Times New Roman"/>
-          <w:sz w:val="24"/>
-          <w:szCs w:val="24"/>
-        </w:rPr>
-      </w:pPr>
-      <w:r>
-        <w:rPr>
-          <w:rFonts w:ascii="Times New Roman" w:cs="Times New Roman" w:eastAsia="Times New Roman" w:hAnsi="Times New Roman"/>
-          <w:sz w:val="24"/>
-          <w:szCs w:val="24"/>
-          <w:rtl w:val="0"/>
-        </w:rPr>
-        <w:t xml:space="preserve">Todo preso al ingresar a una cárcel se le genera un perfil psicológico por parte del estado, donde se le registra su pena que va a cumplir por el delito cometido y la conducta que demostró durante su ingreso a la cárcel. Esta misma va ser modificada con el pasar del tiempo y el comportamiento que tenga durante su estancia allí. Además tendrá la oportunidad de leer los mensajes dejados por los usuarios empresas.</w:t>
-      </w:r>
-    </w:p>
-    <w:p>
-      <w:pPr>
-        <w:spacing w:line="480" w:lineRule="auto"/>
-        <w:rPr>
-          <w:rFonts w:ascii="Times New Roman" w:cs="Times New Roman" w:eastAsia="Times New Roman" w:hAnsi="Times New Roman"/>
-          <w:sz w:val="24"/>
-          <w:szCs w:val="24"/>
-        </w:rPr>
-      </w:pPr>
-      <w:r>
-        <w:rPr>
-          <w:rtl w:val="0"/>
-        </w:rPr>
-      </w:r>
-    </w:p>
-    <w:p>
-      <w:pPr>
-        <w:spacing w:line="480" w:lineRule="auto"/>
-        <w:rPr>
-          <w:rFonts w:ascii="Times New Roman" w:cs="Times New Roman" w:eastAsia="Times New Roman" w:hAnsi="Times New Roman"/>
-          <w:b w:val="1"/>
-          <w:sz w:val="24"/>
-          <w:szCs w:val="24"/>
-        </w:rPr>
-      </w:pPr>
-      <w:r>
-        <w:rPr>
-          <w:rFonts w:ascii="Times New Roman" w:cs="Times New Roman" w:eastAsia="Times New Roman" w:hAnsi="Times New Roman"/>
-          <w:b w:val="1"/>
-          <w:sz w:val="26"/>
-          <w:szCs w:val="26"/>
-          <w:rtl w:val="0"/>
-        </w:rPr>
-        <w:t xml:space="preserve">Usuario - empresa</w:t>
-      </w:r>
-      <w:r>
-        <w:rPr>
-          <w:rFonts w:ascii="Times New Roman" w:cs="Times New Roman" w:eastAsia="Times New Roman" w:hAnsi="Times New Roman"/>
-          <w:b w:val="1"/>
-          <w:sz w:val="24"/>
-          <w:szCs w:val="24"/>
-          <w:rtl w:val="0"/>
-        </w:rPr>
-        <w:t xml:space="preserve">:</w:t>
-      </w:r>
-    </w:p>
-    <w:p>
-      <w:pPr>
-        <w:spacing w:line="480" w:lineRule="auto"/>
-        <w:rPr>
-          <w:rFonts w:ascii="Times New Roman" w:cs="Times New Roman" w:eastAsia="Times New Roman" w:hAnsi="Times New Roman"/>
-          <w:sz w:val="24"/>
-          <w:szCs w:val="24"/>
-        </w:rPr>
-      </w:pPr>
-      <w:r>
-        <w:rPr>
-          <w:rFonts w:ascii="Times New Roman" w:cs="Times New Roman" w:eastAsia="Times New Roman" w:hAnsi="Times New Roman"/>
-          <w:sz w:val="24"/>
-          <w:szCs w:val="24"/>
-          <w:rtl w:val="0"/>
-        </w:rPr>
-        <w:t xml:space="preserve">Cuando la empresa requiera un preso, lo primero que tendrá que hacer es general un reporte de ese preso en específico, donde podrá filtrar el informe mediante una selección de 4 opciones: </w:t>
-      </w:r>
-    </w:p>
-    <w:p>
-      <w:pPr>
-        <w:spacing w:line="480" w:lineRule="auto"/>
-        <w:rPr>
-          <w:rFonts w:ascii="Times New Roman" w:cs="Times New Roman" w:eastAsia="Times New Roman" w:hAnsi="Times New Roman"/>
-          <w:sz w:val="24"/>
-          <w:szCs w:val="24"/>
-        </w:rPr>
-      </w:pPr>
-      <w:r>
-        <w:rPr>
-          <w:rtl w:val="0"/>
-        </w:rPr>
-      </w:r>
-    </w:p>
-    <w:p>
-      <w:pPr>
-        <w:spacing w:line="480" w:lineRule="auto"/>
-        <w:rPr>
-          <w:rFonts w:ascii="Times New Roman" w:cs="Times New Roman" w:eastAsia="Times New Roman" w:hAnsi="Times New Roman"/>
-          <w:sz w:val="24"/>
-          <w:szCs w:val="24"/>
-        </w:rPr>
-      </w:pPr>
-      <w:r>
-        <w:rPr>
-          <w:rFonts w:ascii="Times New Roman" w:cs="Times New Roman" w:eastAsia="Times New Roman" w:hAnsi="Times New Roman"/>
-          <w:sz w:val="24"/>
-          <w:szCs w:val="24"/>
-          <w:u w:val="single"/>
-          <w:rtl w:val="0"/>
-        </w:rPr>
-        <w:t xml:space="preserve">Pena</w:t>
-      </w:r>
-      <w:r>
-        <w:rPr>
-          <w:rFonts w:ascii="Times New Roman" w:cs="Times New Roman" w:eastAsia="Times New Roman" w:hAnsi="Times New Roman"/>
-          <w:sz w:val="24"/>
-          <w:szCs w:val="24"/>
-          <w:rtl w:val="0"/>
-        </w:rPr>
-        <w:t xml:space="preserve">: Donde podrá ver los delitos cometidos por el preso.</w:t>
-      </w:r>
-    </w:p>
-    <w:p>
-      <w:pPr>
-        <w:spacing w:line="480" w:lineRule="auto"/>
-        <w:rPr>
-          <w:rFonts w:ascii="Times New Roman" w:cs="Times New Roman" w:eastAsia="Times New Roman" w:hAnsi="Times New Roman"/>
-          <w:sz w:val="24"/>
-          <w:szCs w:val="24"/>
-        </w:rPr>
-      </w:pPr>
-      <w:r>
-        <w:rPr>
-          <w:rFonts w:ascii="Times New Roman" w:cs="Times New Roman" w:eastAsia="Times New Roman" w:hAnsi="Times New Roman"/>
-          <w:sz w:val="24"/>
-          <w:szCs w:val="24"/>
-          <w:u w:val="single"/>
-          <w:rtl w:val="0"/>
-        </w:rPr>
-        <w:t xml:space="preserve">Peligrosidad</w:t>
-      </w:r>
-      <w:r>
-        <w:rPr>
-          <w:rFonts w:ascii="Times New Roman" w:cs="Times New Roman" w:eastAsia="Times New Roman" w:hAnsi="Times New Roman"/>
-          <w:sz w:val="24"/>
-          <w:szCs w:val="24"/>
-          <w:rtl w:val="0"/>
-        </w:rPr>
-        <w:t xml:space="preserve">: Una lista donde se indica las faltas que ha cometido durante su estancia en la cárcel.</w:t>
-      </w:r>
-    </w:p>
-    <w:p>
-      <w:pPr>
-        <w:spacing w:line="480" w:lineRule="auto"/>
-        <w:rPr>
-          <w:rFonts w:ascii="Times New Roman" w:cs="Times New Roman" w:eastAsia="Times New Roman" w:hAnsi="Times New Roman"/>
-          <w:sz w:val="24"/>
-          <w:szCs w:val="24"/>
-        </w:rPr>
-      </w:pPr>
-      <w:r>
-        <w:rPr>
-          <w:rFonts w:ascii="Times New Roman" w:cs="Times New Roman" w:eastAsia="Times New Roman" w:hAnsi="Times New Roman"/>
-          <w:sz w:val="24"/>
-          <w:szCs w:val="24"/>
-          <w:u w:val="single"/>
-          <w:rtl w:val="0"/>
-        </w:rPr>
-        <w:t xml:space="preserve">Salida</w:t>
-      </w:r>
-      <w:r>
-        <w:rPr>
-          <w:rFonts w:ascii="Times New Roman" w:cs="Times New Roman" w:eastAsia="Times New Roman" w:hAnsi="Times New Roman"/>
-          <w:sz w:val="24"/>
-          <w:szCs w:val="24"/>
-          <w:rtl w:val="0"/>
-        </w:rPr>
-        <w:t xml:space="preserve">: El tiempo que le queda al preso para ser liberado.</w:t>
-      </w:r>
-    </w:p>
-    <w:p>
-      <w:pPr>
-        <w:spacing w:line="480" w:lineRule="auto"/>
-        <w:rPr>
-          <w:rFonts w:ascii="Times New Roman" w:cs="Times New Roman" w:eastAsia="Times New Roman" w:hAnsi="Times New Roman"/>
-          <w:sz w:val="24"/>
-          <w:szCs w:val="24"/>
-        </w:rPr>
-      </w:pPr>
-      <w:r>
-        <w:rPr>
-          <w:rFonts w:ascii="Times New Roman" w:cs="Times New Roman" w:eastAsia="Times New Roman" w:hAnsi="Times New Roman"/>
-          <w:sz w:val="24"/>
-          <w:szCs w:val="24"/>
-          <w:u w:val="single"/>
-          <w:rtl w:val="0"/>
-        </w:rPr>
-        <w:t xml:space="preserve">Talleres</w:t>
-      </w:r>
-      <w:r>
-        <w:rPr>
-          <w:rFonts w:ascii="Times New Roman" w:cs="Times New Roman" w:eastAsia="Times New Roman" w:hAnsi="Times New Roman"/>
-          <w:sz w:val="24"/>
-          <w:szCs w:val="24"/>
-          <w:rtl w:val="0"/>
-        </w:rPr>
-        <w:t xml:space="preserve">:  Los presos pueden acceder a diferentes actividades para que las empresas puedan ver el potencial que tiene en cada rubro.</w:t>
-      </w:r>
-    </w:p>
-    <w:p>
-      <w:pPr>
-        <w:spacing w:line="480" w:lineRule="auto"/>
-        <w:rPr>
-          <w:rFonts w:ascii="Times New Roman" w:cs="Times New Roman" w:eastAsia="Times New Roman" w:hAnsi="Times New Roman"/>
-          <w:sz w:val="24"/>
-          <w:szCs w:val="24"/>
-        </w:rPr>
-      </w:pPr>
-      <w:r>
-        <w:rPr>
-          <w:rFonts w:ascii="Times New Roman" w:cs="Times New Roman" w:eastAsia="Times New Roman" w:hAnsi="Times New Roman"/>
-          <w:sz w:val="24"/>
-          <w:szCs w:val="24"/>
-          <w:rtl w:val="0"/>
-        </w:rPr>
-        <w:t xml:space="preserve"> </w:t>
+        <w:rPr/>
+      </w:pPr>
+      <w:r>
+        <w:rPr>
+          <w:rFonts w:ascii="Times New Roman" w:cs="Times New Roman" w:eastAsia="Times New Roman" w:hAnsi="Times New Roman"/>
+          <w:sz w:val="24"/>
+          <w:szCs w:val="24"/>
+          <w:rtl w:val="0"/>
+        </w:rPr>
+        <w:t xml:space="preserve">Diagrama secuencial 2: Usuario - Empresa</w:t>
+      </w:r>
+      <w:r>
+        <w:rPr>
+          <w:rtl w:val="0"/>
+        </w:rPr>
+      </w:r>
+    </w:p>
+    <w:p>
+      <w:pPr>
+        <w:rPr/>
+      </w:pPr>
+      <w:r>
+        <w:rPr/>
+        <w:drawing>
+          <wp:inline distB="114300" distT="114300" distL="114300" distR="114300">
+            <wp:extent cx="5731200" cy="2844800"/>
+            <wp:effectExtent b="0" l="0" r="0" t="0"/>
+            <wp:docPr id="2" name="image2.png"/>
+            <a:graphic>
+              <a:graphicData uri="http://schemas.openxmlformats.org/drawingml/2006/picture">
+                <pic:pic>
+                  <pic:nvPicPr>
+                    <pic:cNvPr id="0" name="image2.png"/>
+                    <pic:cNvPicPr preferRelativeResize="0"/>
+                  </pic:nvPicPr>
+                  <pic:blipFill>
+                    <a:blip r:embed="rId8"/>
+                    <a:srcRect b="0" l="0" r="0" t="0"/>
+                    <a:stretch>
+                      <a:fillRect/>
+                    </a:stretch>
+                  </pic:blipFill>
+                  <pic:spPr>
+                    <a:xfrm>
+                      <a:off x="0" y="0"/>
+                      <a:ext cx="5731200" cy="2844800"/>
+                    </a:xfrm>
+                    <a:prstGeom prst="rect"/>
+                    <a:ln/>
+                  </pic:spPr>
+                </pic:pic>
+              </a:graphicData>
+            </a:graphic>
+          </wp:inline>
+        </w:drawing>
+      </w:r>
+      <w:r>
+        <w:rPr>
+          <w:rtl w:val="0"/>
+        </w:rPr>
+      </w:r>
+    </w:p>
+    <w:p>
+      <w:pPr>
+        <w:rPr/>
+      </w:pPr>
+      <w:r>
+        <w:rPr>
+          <w:rtl w:val="0"/>
+        </w:rPr>
       </w:r>
     </w:p>
     <w:sectPr>
-      <w:headerReference r:id="rId7" w:type="default"/>
-      <w:footerReference r:id="rId8" w:type="default"/>
+      <w:headerReference r:id="rId9" w:type="default"/>
+      <w:footerReference r:id="rId10" w:type="default"/>
       <w:pgSz w:h="16834" w:w="11909" w:orient="portrait"/>
       <w:pgMar w:bottom="1440" w:top="1440" w:left="1440" w:right="1440" w:header="720" w:footer="720"/>
       <w:pgNumType w:start="1"/>

</xml_diff>